<commit_message>
save changes file Ly thuyet
</commit_message>
<xml_diff>
--- a/Lý thuyết.docx
+++ b/Lý thuyết.docx
@@ -458,6 +458,7 @@
       </w:r>
       <w:r>
         <w:rPr>
+          <w:noProof/>
           <w:color w:val="0D0D0D" w:themeColor="text1" w:themeTint="F2"/>
           <w:sz w:val="28"/>
           <w:szCs w:val="28"/>
@@ -502,6 +503,15 @@
     <w:p>
       <w:pPr>
         <w:rPr>
+          <w:color w:val="0D0D0D" w:themeColor="text1" w:themeTint="F2"/>
+          <w:sz w:val="28"/>
+          <w:szCs w:val="28"/>
+        </w:rPr>
+      </w:pPr>
+    </w:p>
+    <w:p>
+      <w:pPr>
+        <w:rPr>
           <w:b/>
           <w:bCs/>
           <w:i/>
@@ -718,6 +728,613 @@
           <w:szCs w:val="28"/>
         </w:rPr>
       </w:pPr>
+      <w:r>
+        <w:rPr>
+          <w:color w:val="0D0D0D" w:themeColor="text1" w:themeTint="F2"/>
+          <w:sz w:val="28"/>
+          <w:szCs w:val="28"/>
+        </w:rPr>
+        <w:tab/>
+      </w:r>
+      <w:r>
+        <w:rPr>
+          <w:color w:val="0D0D0D" w:themeColor="text1" w:themeTint="F2"/>
+          <w:sz w:val="28"/>
+          <w:szCs w:val="28"/>
+        </w:rPr>
+        <w:tab/>
+        <w:t>Test First Development</w:t>
+      </w:r>
+    </w:p>
+    <w:p>
+      <w:pPr>
+        <w:rPr>
+          <w:color w:val="0D0D0D" w:themeColor="text1" w:themeTint="F2"/>
+          <w:sz w:val="28"/>
+          <w:szCs w:val="28"/>
+        </w:rPr>
+      </w:pPr>
+      <w:r>
+        <w:rPr>
+          <w:color w:val="0D0D0D" w:themeColor="text1" w:themeTint="F2"/>
+          <w:sz w:val="28"/>
+          <w:szCs w:val="28"/>
+        </w:rPr>
+        <w:lastRenderedPageBreak/>
+        <w:tab/>
+      </w:r>
+      <w:r>
+        <w:rPr>
+          <w:color w:val="0D0D0D" w:themeColor="text1" w:themeTint="F2"/>
+          <w:sz w:val="28"/>
+          <w:szCs w:val="28"/>
+        </w:rPr>
+        <w:tab/>
+        <w:t xml:space="preserve">Test Driven Development </w:t>
+      </w:r>
+      <w:proofErr w:type="gramStart"/>
+      <w:r>
+        <w:rPr>
+          <w:color w:val="0D0D0D" w:themeColor="text1" w:themeTint="F2"/>
+          <w:sz w:val="28"/>
+          <w:szCs w:val="28"/>
+        </w:rPr>
+        <w:t>( thay</w:t>
+      </w:r>
+      <w:proofErr w:type="gramEnd"/>
+      <w:r>
+        <w:rPr>
+          <w:color w:val="0D0D0D" w:themeColor="text1" w:themeTint="F2"/>
+          <w:sz w:val="28"/>
+          <w:szCs w:val="28"/>
+        </w:rPr>
+        <w:t xml:space="preserve"> đổi 1 chút hành vi viết code )</w:t>
+      </w:r>
+    </w:p>
+    <w:p>
+      <w:pPr>
+        <w:rPr>
+          <w:color w:val="0D0D0D" w:themeColor="text1" w:themeTint="F2"/>
+          <w:sz w:val="28"/>
+          <w:szCs w:val="28"/>
+        </w:rPr>
+      </w:pPr>
+      <w:r>
+        <w:rPr>
+          <w:color w:val="0D0D0D" w:themeColor="text1" w:themeTint="F2"/>
+          <w:sz w:val="28"/>
+          <w:szCs w:val="28"/>
+        </w:rPr>
+        <w:tab/>
+      </w:r>
+      <w:r>
+        <w:rPr>
+          <w:color w:val="0D0D0D" w:themeColor="text1" w:themeTint="F2"/>
+          <w:sz w:val="28"/>
+          <w:szCs w:val="28"/>
+        </w:rPr>
+        <w:tab/>
+      </w:r>
+      <w:r>
+        <w:rPr>
+          <w:color w:val="0D0D0D" w:themeColor="text1" w:themeTint="F2"/>
+          <w:sz w:val="28"/>
+          <w:szCs w:val="28"/>
+        </w:rPr>
+        <w:sym w:font="Wingdings" w:char="F0E0"/>
+      </w:r>
+      <w:r>
+        <w:rPr>
+          <w:color w:val="0D0D0D" w:themeColor="text1" w:themeTint="F2"/>
+          <w:sz w:val="28"/>
+          <w:szCs w:val="28"/>
+        </w:rPr>
+        <w:t xml:space="preserve"> dẫn đến CI/CD/DevOps Continuous Integration</w:t>
+      </w:r>
+    </w:p>
+    <w:p>
+      <w:pPr>
+        <w:rPr>
+          <w:color w:val="0D0D0D" w:themeColor="text1" w:themeTint="F2"/>
+          <w:sz w:val="28"/>
+          <w:szCs w:val="28"/>
+        </w:rPr>
+      </w:pPr>
+      <w:r>
+        <w:rPr>
+          <w:color w:val="0D0D0D" w:themeColor="text1" w:themeTint="F2"/>
+          <w:sz w:val="28"/>
+          <w:szCs w:val="28"/>
+        </w:rPr>
+        <w:t xml:space="preserve">- Tester </w:t>
+      </w:r>
+      <w:proofErr w:type="gramStart"/>
+      <w:r>
+        <w:rPr>
+          <w:color w:val="0D0D0D" w:themeColor="text1" w:themeTint="F2"/>
+          <w:sz w:val="28"/>
+          <w:szCs w:val="28"/>
+        </w:rPr>
+        <w:t>( QC</w:t>
+      </w:r>
+      <w:proofErr w:type="gramEnd"/>
+      <w:r>
+        <w:rPr>
+          <w:color w:val="0D0D0D" w:themeColor="text1" w:themeTint="F2"/>
+          <w:sz w:val="28"/>
+          <w:szCs w:val="28"/>
+        </w:rPr>
+        <w:t xml:space="preserve"> – Quality Control ): thánh soi, dân kiểm thử phần mềm ( thường sẽ không mở code hiểu thuật toán</w:t>
+      </w:r>
+      <w:r>
+        <w:rPr>
+          <w:color w:val="0D0D0D" w:themeColor="text1" w:themeTint="F2"/>
+          <w:sz w:val="28"/>
+          <w:szCs w:val="28"/>
+        </w:rPr>
+        <w:t>, cách viết code…) lỗi được ghi nhận bởi Tester/Dev team, sau đó fix</w:t>
+      </w:r>
+    </w:p>
+    <w:p>
+      <w:pPr>
+        <w:rPr>
+          <w:color w:val="0D0D0D" w:themeColor="text1" w:themeTint="F2"/>
+          <w:sz w:val="28"/>
+          <w:szCs w:val="28"/>
+        </w:rPr>
+      </w:pPr>
+      <w:r>
+        <w:rPr>
+          <w:color w:val="0D0D0D" w:themeColor="text1" w:themeTint="F2"/>
+          <w:sz w:val="28"/>
+          <w:szCs w:val="28"/>
+        </w:rPr>
+        <w:t>- Tester căn cứ trên cái gì để tìm sai sót/bug/lỗi</w:t>
+      </w:r>
+    </w:p>
+    <w:p>
+      <w:pPr>
+        <w:rPr>
+          <w:color w:val="0D0D0D" w:themeColor="text1" w:themeTint="F2"/>
+          <w:sz w:val="28"/>
+          <w:szCs w:val="28"/>
+        </w:rPr>
+      </w:pPr>
+      <w:r>
+        <w:rPr>
+          <w:color w:val="0D0D0D" w:themeColor="text1" w:themeTint="F2"/>
+          <w:sz w:val="28"/>
+          <w:szCs w:val="28"/>
+        </w:rPr>
+        <w:t xml:space="preserve">- Document (Specification, SRS, FRS, </w:t>
+      </w:r>
+      <w:proofErr w:type="gramStart"/>
+      <w:r>
+        <w:rPr>
+          <w:color w:val="0D0D0D" w:themeColor="text1" w:themeTint="F2"/>
+          <w:sz w:val="28"/>
+          <w:szCs w:val="28"/>
+        </w:rPr>
+        <w:t>BRS,…</w:t>
+      </w:r>
+      <w:proofErr w:type="gramEnd"/>
+      <w:r>
+        <w:rPr>
+          <w:color w:val="0D0D0D" w:themeColor="text1" w:themeTint="F2"/>
+          <w:sz w:val="28"/>
+          <w:szCs w:val="28"/>
+        </w:rPr>
+        <w:t xml:space="preserve">) </w:t>
+      </w:r>
+      <w:r>
+        <w:rPr>
+          <w:color w:val="0D0D0D" w:themeColor="text1" w:themeTint="F2"/>
+          <w:sz w:val="28"/>
+          <w:szCs w:val="28"/>
+        </w:rPr>
+        <w:sym w:font="Wingdings" w:char="F0E8"/>
+      </w:r>
+      <w:r>
+        <w:rPr>
+          <w:color w:val="0D0D0D" w:themeColor="text1" w:themeTint="F2"/>
+          <w:sz w:val="28"/>
+          <w:szCs w:val="28"/>
+        </w:rPr>
+        <w:t xml:space="preserve"> static testing, là thánh soi, soi ngay khi viết Reqs, thiết kế UI, DB, kiến trúc</w:t>
+      </w:r>
+    </w:p>
+    <w:p>
+      <w:pPr>
+        <w:rPr>
+          <w:color w:val="0D0D0D" w:themeColor="text1" w:themeTint="F2"/>
+          <w:sz w:val="28"/>
+          <w:szCs w:val="28"/>
+        </w:rPr>
+      </w:pPr>
+      <w:r>
+        <w:rPr>
+          <w:color w:val="0D0D0D" w:themeColor="text1" w:themeTint="F2"/>
+          <w:sz w:val="28"/>
+          <w:szCs w:val="28"/>
+        </w:rPr>
+        <w:t>* Mở rộng: Job title trong nghề làm P/M</w:t>
+      </w:r>
+    </w:p>
+    <w:p>
+      <w:pPr>
+        <w:rPr>
+          <w:color w:val="0D0D0D" w:themeColor="text1" w:themeTint="F2"/>
+          <w:sz w:val="28"/>
+          <w:szCs w:val="28"/>
+        </w:rPr>
+      </w:pPr>
+      <w:r>
+        <w:rPr>
+          <w:color w:val="0D0D0D" w:themeColor="text1" w:themeTint="F2"/>
+          <w:sz w:val="28"/>
+          <w:szCs w:val="28"/>
+        </w:rPr>
+        <w:t xml:space="preserve">- BA </w:t>
+      </w:r>
+      <w:proofErr w:type="gramStart"/>
+      <w:r>
+        <w:rPr>
+          <w:color w:val="0D0D0D" w:themeColor="text1" w:themeTint="F2"/>
+          <w:sz w:val="28"/>
+          <w:szCs w:val="28"/>
+        </w:rPr>
+        <w:t>( Business</w:t>
+      </w:r>
+      <w:proofErr w:type="gramEnd"/>
+      <w:r>
+        <w:rPr>
+          <w:color w:val="0D0D0D" w:themeColor="text1" w:themeTint="F2"/>
+          <w:sz w:val="28"/>
+          <w:szCs w:val="28"/>
+        </w:rPr>
+        <w:t xml:space="preserve"> Analyst ) = reqs</w:t>
+      </w:r>
+    </w:p>
+    <w:p>
+      <w:pPr>
+        <w:rPr>
+          <w:color w:val="0D0D0D" w:themeColor="text1" w:themeTint="F2"/>
+          <w:sz w:val="28"/>
+          <w:szCs w:val="28"/>
+        </w:rPr>
+      </w:pPr>
+      <w:r>
+        <w:rPr>
+          <w:color w:val="0D0D0D" w:themeColor="text1" w:themeTint="F2"/>
+          <w:sz w:val="28"/>
+          <w:szCs w:val="28"/>
+        </w:rPr>
+        <w:t xml:space="preserve">- Designer </w:t>
+      </w:r>
+      <w:proofErr w:type="gramStart"/>
+      <w:r>
+        <w:rPr>
+          <w:color w:val="0D0D0D" w:themeColor="text1" w:themeTint="F2"/>
+          <w:sz w:val="28"/>
+          <w:szCs w:val="28"/>
+        </w:rPr>
+        <w:t>( UI</w:t>
+      </w:r>
+      <w:proofErr w:type="gramEnd"/>
+      <w:r>
+        <w:rPr>
+          <w:color w:val="0D0D0D" w:themeColor="text1" w:themeTint="F2"/>
+          <w:sz w:val="28"/>
+          <w:szCs w:val="28"/>
+        </w:rPr>
+        <w:t xml:space="preserve"> )</w:t>
+      </w:r>
+    </w:p>
+    <w:p>
+      <w:pPr>
+        <w:rPr>
+          <w:color w:val="0D0D0D" w:themeColor="text1" w:themeTint="F2"/>
+          <w:sz w:val="28"/>
+          <w:szCs w:val="28"/>
+        </w:rPr>
+      </w:pPr>
+      <w:r>
+        <w:rPr>
+          <w:color w:val="0D0D0D" w:themeColor="text1" w:themeTint="F2"/>
+          <w:sz w:val="28"/>
+          <w:szCs w:val="28"/>
+        </w:rPr>
+        <w:t>- DB Designer</w:t>
+      </w:r>
+    </w:p>
+    <w:p>
+      <w:pPr>
+        <w:rPr>
+          <w:color w:val="0D0D0D" w:themeColor="text1" w:themeTint="F2"/>
+          <w:sz w:val="28"/>
+          <w:szCs w:val="28"/>
+        </w:rPr>
+      </w:pPr>
+      <w:r>
+        <w:rPr>
+          <w:color w:val="0D0D0D" w:themeColor="text1" w:themeTint="F2"/>
+          <w:sz w:val="28"/>
+          <w:szCs w:val="28"/>
+        </w:rPr>
+        <w:t xml:space="preserve">- Developer </w:t>
+      </w:r>
+      <w:proofErr w:type="gramStart"/>
+      <w:r>
+        <w:rPr>
+          <w:color w:val="0D0D0D" w:themeColor="text1" w:themeTint="F2"/>
+          <w:sz w:val="28"/>
+          <w:szCs w:val="28"/>
+        </w:rPr>
+        <w:t>( code</w:t>
+      </w:r>
+      <w:proofErr w:type="gramEnd"/>
+      <w:r>
+        <w:rPr>
+          <w:color w:val="0D0D0D" w:themeColor="text1" w:themeTint="F2"/>
+          <w:sz w:val="28"/>
+          <w:szCs w:val="28"/>
+        </w:rPr>
+        <w:t xml:space="preserve"> ): FE, BE, Full-stack</w:t>
+      </w:r>
+    </w:p>
+    <w:p>
+      <w:pPr>
+        <w:rPr>
+          <w:color w:val="0D0D0D" w:themeColor="text1" w:themeTint="F2"/>
+          <w:sz w:val="28"/>
+          <w:szCs w:val="28"/>
+        </w:rPr>
+      </w:pPr>
+      <w:r>
+        <w:rPr>
+          <w:color w:val="0D0D0D" w:themeColor="text1" w:themeTint="F2"/>
+          <w:sz w:val="28"/>
+          <w:szCs w:val="28"/>
+        </w:rPr>
+        <w:t xml:space="preserve">- Tester </w:t>
+      </w:r>
+      <w:proofErr w:type="gramStart"/>
+      <w:r>
+        <w:rPr>
+          <w:color w:val="0D0D0D" w:themeColor="text1" w:themeTint="F2"/>
+          <w:sz w:val="28"/>
+          <w:szCs w:val="28"/>
+        </w:rPr>
+        <w:t>( QC</w:t>
+      </w:r>
+      <w:proofErr w:type="gramEnd"/>
+      <w:r>
+        <w:rPr>
+          <w:color w:val="0D0D0D" w:themeColor="text1" w:themeTint="F2"/>
+          <w:sz w:val="28"/>
+          <w:szCs w:val="28"/>
+        </w:rPr>
+        <w:t xml:space="preserve"> )</w:t>
+      </w:r>
+    </w:p>
+    <w:p>
+      <w:pPr>
+        <w:rPr>
+          <w:color w:val="0D0D0D" w:themeColor="text1" w:themeTint="F2"/>
+          <w:sz w:val="28"/>
+          <w:szCs w:val="28"/>
+        </w:rPr>
+      </w:pPr>
+      <w:r>
+        <w:rPr>
+          <w:color w:val="0D0D0D" w:themeColor="text1" w:themeTint="F2"/>
+          <w:sz w:val="28"/>
+          <w:szCs w:val="28"/>
+        </w:rPr>
+        <w:t xml:space="preserve">- Supporter </w:t>
+      </w:r>
+      <w:proofErr w:type="gramStart"/>
+      <w:r>
+        <w:rPr>
+          <w:color w:val="0D0D0D" w:themeColor="text1" w:themeTint="F2"/>
+          <w:sz w:val="28"/>
+          <w:szCs w:val="28"/>
+        </w:rPr>
+        <w:t>( cài</w:t>
+      </w:r>
+      <w:proofErr w:type="gramEnd"/>
+      <w:r>
+        <w:rPr>
+          <w:color w:val="0D0D0D" w:themeColor="text1" w:themeTint="F2"/>
+          <w:sz w:val="28"/>
+          <w:szCs w:val="28"/>
+        </w:rPr>
+        <w:t xml:space="preserve"> đặt, hướng dẫn sử dụng, ghi nhận sự cố… )</w:t>
+      </w:r>
+    </w:p>
+    <w:p>
+      <w:pPr>
+        <w:rPr>
+          <w:color w:val="0D0D0D" w:themeColor="text1" w:themeTint="F2"/>
+          <w:sz w:val="28"/>
+          <w:szCs w:val="28"/>
+        </w:rPr>
+      </w:pPr>
+      <w:r>
+        <w:rPr>
+          <w:color w:val="0D0D0D" w:themeColor="text1" w:themeTint="F2"/>
+          <w:sz w:val="28"/>
+          <w:szCs w:val="28"/>
+        </w:rPr>
+        <w:t xml:space="preserve">- Kiến trúc sư </w:t>
+      </w:r>
+      <w:proofErr w:type="gramStart"/>
+      <w:r>
+        <w:rPr>
+          <w:color w:val="0D0D0D" w:themeColor="text1" w:themeTint="F2"/>
+          <w:sz w:val="28"/>
+          <w:szCs w:val="28"/>
+        </w:rPr>
+        <w:t>( Solution</w:t>
+      </w:r>
+      <w:proofErr w:type="gramEnd"/>
+      <w:r>
+        <w:rPr>
+          <w:color w:val="0D0D0D" w:themeColor="text1" w:themeTint="F2"/>
+          <w:sz w:val="28"/>
+          <w:szCs w:val="28"/>
+        </w:rPr>
+        <w:t xml:space="preserve"> Architect/ Software Architect 4-5k$/month )</w:t>
+      </w:r>
+    </w:p>
+    <w:p>
+      <w:pPr>
+        <w:rPr>
+          <w:color w:val="0D0D0D" w:themeColor="text1" w:themeTint="F2"/>
+          <w:sz w:val="28"/>
+          <w:szCs w:val="28"/>
+        </w:rPr>
+      </w:pPr>
+      <w:r>
+        <w:rPr>
+          <w:color w:val="0D0D0D" w:themeColor="text1" w:themeTint="F2"/>
+          <w:sz w:val="28"/>
+          <w:szCs w:val="28"/>
+        </w:rPr>
+        <w:t xml:space="preserve">- PM </w:t>
+      </w:r>
+      <w:proofErr w:type="gramStart"/>
+      <w:r>
+        <w:rPr>
+          <w:color w:val="0D0D0D" w:themeColor="text1" w:themeTint="F2"/>
+          <w:sz w:val="28"/>
+          <w:szCs w:val="28"/>
+        </w:rPr>
+        <w:t>( Project</w:t>
+      </w:r>
+      <w:proofErr w:type="gramEnd"/>
+      <w:r>
+        <w:rPr>
+          <w:color w:val="0D0D0D" w:themeColor="text1" w:themeTint="F2"/>
+          <w:sz w:val="28"/>
+          <w:szCs w:val="28"/>
+        </w:rPr>
+        <w:t xml:space="preserve"> Manager )</w:t>
+      </w:r>
+    </w:p>
+    <w:p>
+      <w:pPr>
+        <w:rPr>
+          <w:color w:val="0D0D0D" w:themeColor="text1" w:themeTint="F2"/>
+          <w:sz w:val="28"/>
+          <w:szCs w:val="28"/>
+        </w:rPr>
+      </w:pPr>
+      <w:r>
+        <w:rPr>
+          <w:color w:val="0D0D0D" w:themeColor="text1" w:themeTint="F2"/>
+          <w:sz w:val="28"/>
+          <w:szCs w:val="28"/>
+        </w:rPr>
+        <w:t xml:space="preserve">- PM khác </w:t>
+      </w:r>
+      <w:proofErr w:type="gramStart"/>
+      <w:r>
+        <w:rPr>
+          <w:color w:val="0D0D0D" w:themeColor="text1" w:themeTint="F2"/>
+          <w:sz w:val="28"/>
+          <w:szCs w:val="28"/>
+        </w:rPr>
+        <w:t>( Product</w:t>
+      </w:r>
+      <w:proofErr w:type="gramEnd"/>
+      <w:r>
+        <w:rPr>
+          <w:color w:val="0D0D0D" w:themeColor="text1" w:themeTint="F2"/>
+          <w:sz w:val="28"/>
+          <w:szCs w:val="28"/>
+        </w:rPr>
+        <w:t xml:space="preserve"> Manager )</w:t>
+      </w:r>
+    </w:p>
+    <w:p>
+      <w:pPr>
+        <w:rPr>
+          <w:color w:val="0D0D0D" w:themeColor="text1" w:themeTint="F2"/>
+          <w:sz w:val="28"/>
+          <w:szCs w:val="28"/>
+        </w:rPr>
+      </w:pPr>
+      <w:r>
+        <w:rPr>
+          <w:color w:val="0D0D0D" w:themeColor="text1" w:themeTint="F2"/>
+          <w:sz w:val="28"/>
+          <w:szCs w:val="28"/>
+        </w:rPr>
+        <w:t xml:space="preserve">- CIO </w:t>
+      </w:r>
+      <w:proofErr w:type="gramStart"/>
+      <w:r>
+        <w:rPr>
+          <w:color w:val="0D0D0D" w:themeColor="text1" w:themeTint="F2"/>
+          <w:sz w:val="28"/>
+          <w:szCs w:val="28"/>
+        </w:rPr>
+        <w:t>( cao</w:t>
+      </w:r>
+      <w:proofErr w:type="gramEnd"/>
+      <w:r>
+        <w:rPr>
+          <w:color w:val="0D0D0D" w:themeColor="text1" w:themeTint="F2"/>
+          <w:sz w:val="28"/>
+          <w:szCs w:val="28"/>
+        </w:rPr>
+        <w:t xml:space="preserve"> cấp ) Chief Information officer</w:t>
+      </w:r>
+    </w:p>
+    <w:p>
+      <w:pPr>
+        <w:rPr>
+          <w:color w:val="0D0D0D" w:themeColor="text1" w:themeTint="F2"/>
+          <w:sz w:val="28"/>
+          <w:szCs w:val="28"/>
+        </w:rPr>
+      </w:pPr>
+      <w:r>
+        <w:rPr>
+          <w:color w:val="0D0D0D" w:themeColor="text1" w:themeTint="F2"/>
+          <w:sz w:val="28"/>
+          <w:szCs w:val="28"/>
+        </w:rPr>
+        <w:t>- CTO</w:t>
+      </w:r>
+    </w:p>
+    <w:p>
+      <w:pPr>
+        <w:rPr>
+          <w:color w:val="0D0D0D" w:themeColor="text1" w:themeTint="F2"/>
+          <w:sz w:val="28"/>
+          <w:szCs w:val="28"/>
+        </w:rPr>
+      </w:pPr>
+    </w:p>
+    <w:p>
+      <w:pPr>
+        <w:rPr>
+          <w:color w:val="0D0D0D" w:themeColor="text1" w:themeTint="F2"/>
+          <w:sz w:val="28"/>
+          <w:szCs w:val="28"/>
+        </w:rPr>
+      </w:pPr>
+    </w:p>
+    <w:p>
+      <w:pPr>
+        <w:rPr>
+          <w:color w:val="0D0D0D" w:themeColor="text1" w:themeTint="F2"/>
+          <w:sz w:val="28"/>
+          <w:szCs w:val="28"/>
+        </w:rPr>
+      </w:pPr>
     </w:p>
     <w:p>
       <w:pPr>
@@ -740,9 +1357,425 @@
     <w:p>
       <w:pPr>
         <w:rPr>
+          <w:b/>
+          <w:bCs/>
+          <w:i/>
+          <w:iCs/>
           <w:color w:val="00B050"/>
+          <w:sz w:val="48"/>
+          <w:szCs w:val="48"/>
+        </w:rPr>
+      </w:pPr>
+      <w:r>
+        <w:rPr>
+          <w:b/>
+          <w:bCs/>
+          <w:i/>
+          <w:iCs/>
+          <w:color w:val="00B050"/>
+          <w:sz w:val="48"/>
+          <w:szCs w:val="48"/>
+        </w:rPr>
+        <w:lastRenderedPageBreak/>
+        <w:t xml:space="preserve">Bài </w:t>
+      </w:r>
+      <w:r>
+        <w:rPr>
+          <w:b/>
+          <w:bCs/>
+          <w:i/>
+          <w:iCs/>
+          <w:color w:val="00B050"/>
+          <w:sz w:val="48"/>
+          <w:szCs w:val="48"/>
+        </w:rPr>
+        <w:t>6</w:t>
+      </w:r>
+      <w:r>
+        <w:rPr>
+          <w:b/>
+          <w:bCs/>
+          <w:i/>
+          <w:iCs/>
+          <w:color w:val="00B050"/>
+          <w:sz w:val="48"/>
+          <w:szCs w:val="48"/>
+        </w:rPr>
+        <w:t>:</w:t>
+      </w:r>
+    </w:p>
+    <w:p>
+      <w:pPr>
+        <w:rPr>
+          <w:color w:val="0D0D0D" w:themeColor="text1" w:themeTint="F2"/>
+          <w:sz w:val="28"/>
+          <w:szCs w:val="28"/>
+        </w:rPr>
+      </w:pPr>
+      <w:r>
+        <w:rPr>
+          <w:color w:val="0D0D0D" w:themeColor="text1" w:themeTint="F2"/>
+          <w:sz w:val="28"/>
+          <w:szCs w:val="28"/>
+        </w:rPr>
+        <w:t xml:space="preserve">- Sếp bên tester: </w:t>
+      </w:r>
+      <w:r>
+        <w:rPr>
+          <w:color w:val="FF0000"/>
+          <w:sz w:val="28"/>
+          <w:szCs w:val="28"/>
+        </w:rPr>
+        <w:t>QC Manager, QC Lead/Leader | QC: Quality Control</w:t>
+      </w:r>
+    </w:p>
+    <w:p>
+      <w:pPr>
+        <w:rPr>
+          <w:color w:val="0D0D0D" w:themeColor="text1" w:themeTint="F2"/>
+          <w:sz w:val="28"/>
+          <w:szCs w:val="28"/>
+        </w:rPr>
+      </w:pPr>
+      <w:r>
+        <w:rPr>
+          <w:color w:val="0D0D0D" w:themeColor="text1" w:themeTint="F2"/>
+          <w:sz w:val="28"/>
+          <w:szCs w:val="28"/>
+        </w:rPr>
+        <w:tab/>
+        <w:t>- Quản lý các công việc liên quan đến quá trình kiểm soát chất lượng sản phẩm, quản lý các công việc liên quan quá trình tìm bug</w:t>
+      </w:r>
+    </w:p>
+    <w:p>
+      <w:pPr>
+        <w:rPr>
+          <w:color w:val="0D0D0D" w:themeColor="text1" w:themeTint="F2"/>
+          <w:sz w:val="28"/>
+          <w:szCs w:val="28"/>
+        </w:rPr>
+      </w:pPr>
+      <w:r>
+        <w:rPr>
+          <w:color w:val="0D0D0D" w:themeColor="text1" w:themeTint="F2"/>
+          <w:sz w:val="28"/>
+          <w:szCs w:val="28"/>
+        </w:rPr>
+        <w:tab/>
+        <w:t>- Lên kế hoạch về việc kiểm thử, lúc nào thì test app</w:t>
+      </w:r>
+    </w:p>
+    <w:p>
+      <w:pPr>
+        <w:rPr>
+          <w:color w:val="0D0D0D" w:themeColor="text1" w:themeTint="F2"/>
+          <w:sz w:val="28"/>
+          <w:szCs w:val="28"/>
+        </w:rPr>
+      </w:pPr>
+      <w:r>
+        <w:rPr>
+          <w:color w:val="0D0D0D" w:themeColor="text1" w:themeTint="F2"/>
+          <w:sz w:val="28"/>
+          <w:szCs w:val="28"/>
+        </w:rPr>
+        <w:tab/>
+        <w:t>- Phân bổ nguồn lực vào việc kiểm thử, chia người, chia task, bố trí bao nhiêu người, máy móc thiết bị dành cho việc test</w:t>
+      </w:r>
+    </w:p>
+    <w:p>
+      <w:pPr>
+        <w:rPr>
+          <w:color w:val="0D0D0D" w:themeColor="text1" w:themeTint="F2"/>
+          <w:sz w:val="28"/>
+          <w:szCs w:val="28"/>
+        </w:rPr>
+      </w:pPr>
+      <w:r>
+        <w:rPr>
+          <w:color w:val="0D0D0D" w:themeColor="text1" w:themeTint="F2"/>
+          <w:sz w:val="28"/>
+          <w:szCs w:val="28"/>
+        </w:rPr>
+        <w:t>Giả sử cần Test app bán hàng của siêu thị GS25</w:t>
+      </w:r>
+    </w:p>
+    <w:p>
+      <w:pPr>
+        <w:rPr>
+          <w:color w:val="0D0D0D" w:themeColor="text1" w:themeTint="F2"/>
+          <w:sz w:val="28"/>
+          <w:szCs w:val="28"/>
+        </w:rPr>
+      </w:pPr>
+      <w:r>
+        <w:rPr>
+          <w:color w:val="0D0D0D" w:themeColor="text1" w:themeTint="F2"/>
+          <w:sz w:val="28"/>
+          <w:szCs w:val="28"/>
+        </w:rPr>
+        <w:t>Manager: -Biết lộ trình phát triển App của Dev: tháng nào, sprint nào xong module nào</w:t>
+      </w:r>
+    </w:p>
+    <w:p>
+      <w:pPr>
+        <w:rPr>
+          <w:color w:val="0D0D0D" w:themeColor="text1" w:themeTint="F2"/>
+          <w:sz w:val="28"/>
+          <w:szCs w:val="28"/>
+        </w:rPr>
+      </w:pPr>
+      <w:r>
+        <w:rPr>
+          <w:color w:val="0D0D0D" w:themeColor="text1" w:themeTint="F2"/>
+          <w:sz w:val="28"/>
+          <w:szCs w:val="28"/>
+        </w:rPr>
+        <w:tab/>
+      </w:r>
+      <w:r>
+        <w:rPr>
+          <w:color w:val="0D0D0D" w:themeColor="text1" w:themeTint="F2"/>
+          <w:sz w:val="28"/>
+          <w:szCs w:val="28"/>
+        </w:rPr>
+        <w:tab/>
+        <w:t>- Biết được độ phức tạp của app cần test: thuật toán, xử lí, thiết bị, AI…</w:t>
+      </w:r>
+    </w:p>
+    <w:p>
+      <w:pPr>
+        <w:rPr>
+          <w:color w:val="0D0D0D" w:themeColor="text1" w:themeTint="F2"/>
+          <w:sz w:val="28"/>
+          <w:szCs w:val="28"/>
+        </w:rPr>
+      </w:pPr>
+      <w:r>
+        <w:rPr>
+          <w:color w:val="0D0D0D" w:themeColor="text1" w:themeTint="F2"/>
+          <w:sz w:val="28"/>
+          <w:szCs w:val="28"/>
+        </w:rPr>
+        <w:tab/>
+      </w:r>
+      <w:r>
+        <w:rPr>
+          <w:color w:val="0D0D0D" w:themeColor="text1" w:themeTint="F2"/>
+          <w:sz w:val="28"/>
+          <w:szCs w:val="28"/>
+        </w:rPr>
+        <w:tab/>
+        <w:t xml:space="preserve">- Cần bao nhiêu người để kiểm thử APP </w:t>
+      </w:r>
+    </w:p>
+    <w:p>
+      <w:pPr>
+        <w:rPr>
+          <w:color w:val="0D0D0D" w:themeColor="text1" w:themeTint="F2"/>
+          <w:sz w:val="28"/>
+          <w:szCs w:val="28"/>
+        </w:rPr>
+      </w:pPr>
+      <w:r>
+        <w:rPr>
+          <w:color w:val="0D0D0D" w:themeColor="text1" w:themeTint="F2"/>
+          <w:sz w:val="28"/>
+          <w:szCs w:val="28"/>
+        </w:rPr>
+        <w:tab/>
+      </w:r>
+      <w:r>
+        <w:rPr>
+          <w:color w:val="0D0D0D" w:themeColor="text1" w:themeTint="F2"/>
+          <w:sz w:val="28"/>
+          <w:szCs w:val="28"/>
+        </w:rPr>
+        <w:tab/>
+        <w:t xml:space="preserve">- Lên kế hoạch tìm hiểu/ nghiên cứu bản thiết kế App, Specification – mô tả reqs hiểu được app xử lí làm gì -&gt; Phân chia người thiết kế kịch bản test/ test cases tưởng tượng các luồng đi của user khi xài app, test thử demo, </w:t>
+      </w:r>
+      <w:r>
+        <w:rPr>
+          <w:b/>
+          <w:bCs/>
+          <w:color w:val="FF0000"/>
+          <w:sz w:val="28"/>
+          <w:szCs w:val="28"/>
+        </w:rPr>
+        <w:t>luồng đi =&gt; test case, phân công người design luồng này</w:t>
+      </w:r>
+    </w:p>
+    <w:p>
+      <w:pPr>
+        <w:rPr>
+          <w:color w:val="0D0D0D" w:themeColor="text1" w:themeTint="F2"/>
           <w:sz w:val="36"/>
           <w:szCs w:val="36"/>
+        </w:rPr>
+      </w:pPr>
+      <w:r>
+        <w:rPr>
+          <w:color w:val="0D0D0D" w:themeColor="text1" w:themeTint="F2"/>
+          <w:sz w:val="36"/>
+          <w:szCs w:val="36"/>
+        </w:rPr>
+        <w:t>KHI NÀO BẮT ĐẦU TIẾN HÀNH KIỂM THỬ CHẤT LƯỢNG PHẦN MỀM</w:t>
+      </w:r>
+    </w:p>
+    <w:p>
+      <w:pPr>
+        <w:rPr>
+          <w:color w:val="0D0D0D" w:themeColor="text1" w:themeTint="F2"/>
+          <w:sz w:val="28"/>
+          <w:szCs w:val="28"/>
+        </w:rPr>
+      </w:pPr>
+      <w:r>
+        <w:rPr>
+          <w:color w:val="0D0D0D" w:themeColor="text1" w:themeTint="F2"/>
+          <w:sz w:val="28"/>
+          <w:szCs w:val="28"/>
+        </w:rPr>
+        <w:t>- Càng sớm càng tốt, ngay cả khi chưa viết code</w:t>
+      </w:r>
+    </w:p>
+    <w:p>
+      <w:pPr>
+        <w:rPr>
+          <w:color w:val="0D0D0D" w:themeColor="text1" w:themeTint="F2"/>
+          <w:sz w:val="28"/>
+          <w:szCs w:val="28"/>
+        </w:rPr>
+      </w:pPr>
+      <w:r>
+        <w:rPr>
+          <w:color w:val="0D0D0D" w:themeColor="text1" w:themeTint="F2"/>
+          <w:sz w:val="28"/>
+          <w:szCs w:val="28"/>
+        </w:rPr>
+        <w:t xml:space="preserve">- Test ngay từ lúc lấy reqs, test ngay cái design: DB, UI, </w:t>
+      </w:r>
+      <w:proofErr w:type="gramStart"/>
+      <w:r>
+        <w:rPr>
+          <w:color w:val="0D0D0D" w:themeColor="text1" w:themeTint="F2"/>
+          <w:sz w:val="28"/>
+          <w:szCs w:val="28"/>
+        </w:rPr>
+        <w:t>Architecture,…</w:t>
+      </w:r>
+      <w:proofErr w:type="gramEnd"/>
+    </w:p>
+    <w:p>
+      <w:pPr>
+        <w:rPr>
+          <w:color w:val="FF0000"/>
+          <w:sz w:val="28"/>
+          <w:szCs w:val="28"/>
+        </w:rPr>
+      </w:pPr>
+      <w:r>
+        <w:rPr>
+          <w:color w:val="FF0000"/>
+          <w:sz w:val="28"/>
+          <w:szCs w:val="28"/>
+        </w:rPr>
+        <w:t xml:space="preserve">OOP: 4 + 5 </w:t>
+      </w:r>
+      <w:proofErr w:type="gramStart"/>
+      <w:r>
+        <w:rPr>
+          <w:color w:val="FF0000"/>
+          <w:sz w:val="28"/>
+          <w:szCs w:val="28"/>
+        </w:rPr>
+        <w:t>( 4</w:t>
+      </w:r>
+      <w:proofErr w:type="gramEnd"/>
+      <w:r>
+        <w:rPr>
+          <w:color w:val="FF0000"/>
+          <w:sz w:val="28"/>
+          <w:szCs w:val="28"/>
+        </w:rPr>
+        <w:t xml:space="preserve"> NGUYÊN LÝ CĂN BẢN CỦA OOP + 5 SOLID )</w:t>
+      </w:r>
+    </w:p>
+    <w:p>
+      <w:pPr>
+        <w:rPr>
+          <w:color w:val="FF0000"/>
+          <w:sz w:val="28"/>
+          <w:szCs w:val="28"/>
+        </w:rPr>
+      </w:pPr>
+      <w:r>
+        <w:rPr>
+          <w:color w:val="FF0000"/>
+          <w:sz w:val="28"/>
+          <w:szCs w:val="28"/>
+        </w:rPr>
+        <w:t>TỔNG QUAN CHUNG VỀ CÁC GÓC NHÌN LÀM APP: 4 + 1 MODEL</w:t>
+      </w:r>
+    </w:p>
+    <w:p>
+      <w:pPr>
+        <w:rPr>
+          <w:color w:val="FF0000"/>
+          <w:sz w:val="28"/>
+          <w:szCs w:val="28"/>
+        </w:rPr>
+      </w:pPr>
+      <w:r>
+        <w:rPr>
+          <w:color w:val="FF0000"/>
+          <w:sz w:val="28"/>
+          <w:szCs w:val="28"/>
+        </w:rPr>
+        <w:t xml:space="preserve">SCRUM/AGILE: 4 </w:t>
+      </w:r>
+      <w:proofErr w:type="gramStart"/>
+      <w:r>
+        <w:rPr>
+          <w:color w:val="FF0000"/>
+          <w:sz w:val="28"/>
+          <w:szCs w:val="28"/>
+        </w:rPr>
+        <w:t>( 4</w:t>
+      </w:r>
+      <w:proofErr w:type="gramEnd"/>
+      <w:r>
+        <w:rPr>
+          <w:color w:val="FF0000"/>
+          <w:sz w:val="28"/>
+          <w:szCs w:val="28"/>
+        </w:rPr>
+        <w:t xml:space="preserve"> ĐIỀU TRONG AGILE MANIFESTO )</w:t>
+      </w:r>
+    </w:p>
+    <w:p>
+      <w:pPr>
+        <w:rPr>
+          <w:color w:val="FF0000"/>
+          <w:sz w:val="28"/>
+          <w:szCs w:val="28"/>
+        </w:rPr>
+      </w:pPr>
+      <w:r>
+        <w:rPr>
+          <w:color w:val="FF0000"/>
+          <w:sz w:val="28"/>
+          <w:szCs w:val="28"/>
+        </w:rPr>
+        <w:t>TESTING: 7 (7 ĐỊNH LUẬT/ĐỊNH LÝ//NGUYÊN LÝ) CẦN NHỚ KHI LÀM NGHẾ KIỂM THỬ</w:t>
+      </w:r>
+    </w:p>
+    <w:p>
+      <w:pPr>
+        <w:rPr>
+          <w:color w:val="FF0000"/>
+          <w:sz w:val="28"/>
+          <w:szCs w:val="28"/>
         </w:rPr>
       </w:pPr>
     </w:p>

</xml_diff>